<commit_message>
Mafalda commiting changes to SQL file and Conclusions file
</commit_message>
<xml_diff>
--- a/Housing Prices - Conclusions.docx
+++ b/Housing Prices - Conclusions.docx
@@ -397,12 +397,12 @@
             <wp:inline distB="114300" distT="114300" distL="114300" distR="114300">
               <wp:extent cx="1409700" cy="714375"/>
               <wp:effectExtent b="0" l="0" r="0" t="0"/>
-              <wp:docPr id="1" name="image7.png"/>
+              <wp:docPr id="1" name="image6.png"/>
               <a:graphic>
                 <a:graphicData uri="http://schemas.openxmlformats.org/drawingml/2006/picture">
                   <pic:pic>
                     <pic:nvPicPr>
-                      <pic:cNvPr id="0" name="image7.png"/>
+                      <pic:cNvPr id="0" name="image6.png"/>
                       <pic:cNvPicPr preferRelativeResize="0"/>
                     </pic:nvPicPr>
                     <pic:blipFill>
@@ -494,12 +494,12 @@
             <wp:inline distB="114300" distT="114300" distL="114300" distR="114300">
               <wp:extent cx="755650" cy="1686451"/>
               <wp:effectExtent b="0" l="0" r="0" t="0"/>
-              <wp:docPr id="8" name="image3.png"/>
+              <wp:docPr id="8" name="image7.png"/>
               <a:graphic>
                 <a:graphicData uri="http://schemas.openxmlformats.org/drawingml/2006/picture">
                   <pic:pic>
                     <pic:nvPicPr>
-                      <pic:cNvPr id="0" name="image3.png"/>
+                      <pic:cNvPr id="0" name="image7.png"/>
                       <pic:cNvPicPr preferRelativeResize="0"/>
                     </pic:nvPicPr>
                     <pic:blipFill>
@@ -717,12 +717,12 @@
             <wp:inline distB="114300" distT="114300" distL="114300" distR="114300">
               <wp:extent cx="5731200" cy="254000"/>
               <wp:effectExtent b="0" l="0" r="0" t="0"/>
-              <wp:docPr id="2" name="image6.png"/>
+              <wp:docPr id="2" name="image8.png"/>
               <a:graphic>
                 <a:graphicData uri="http://schemas.openxmlformats.org/drawingml/2006/picture">
                   <pic:pic>
                     <pic:nvPicPr>
-                      <pic:cNvPr id="0" name="image6.png"/>
+                      <pic:cNvPr id="0" name="image8.png"/>
                       <pic:cNvPicPr preferRelativeResize="0"/>
                     </pic:nvPicPr>
                     <pic:blipFill>
@@ -889,7 +889,7 @@
           <w:rPr>
             <w:rtl w:val="0"/>
           </w:rPr>
-          <w:t xml:space="preserve">The properties in our database are available in how many locations and cities:70 different locations (zipcodes) and 24 different major cities:</w:t>
+          <w:t xml:space="preserve">The properties in our database are available in how many locations and cities: 70 different locations (zipcodes) and 24 different major cities:</w:t>
         </w:r>
       </w:ins>
     </w:p>
@@ -967,12 +967,12 @@
             <wp:inline distB="114300" distT="114300" distL="114300" distR="114300">
               <wp:extent cx="1571625" cy="571500"/>
               <wp:effectExtent b="0" l="0" r="0" t="0"/>
-              <wp:docPr id="6" name="image4.png"/>
+              <wp:docPr id="6" name="image2.png"/>
               <a:graphic>
                 <a:graphicData uri="http://schemas.openxmlformats.org/drawingml/2006/picture">
                   <pic:pic>
                     <pic:nvPicPr>
-                      <pic:cNvPr id="0" name="image4.png"/>
+                      <pic:cNvPr id="0" name="image2.png"/>
                       <pic:cNvPicPr preferRelativeResize="0"/>
                     </pic:nvPicPr>
                     <pic:blipFill>
@@ -1043,12 +1043,12 @@
             <wp:inline distB="114300" distT="114300" distL="114300" distR="114300">
               <wp:extent cx="1381125" cy="542925"/>
               <wp:effectExtent b="0" l="0" r="0" t="0"/>
-              <wp:docPr id="5" name="image8.png"/>
+              <wp:docPr id="5" name="image5.png"/>
               <a:graphic>
                 <a:graphicData uri="http://schemas.openxmlformats.org/drawingml/2006/picture">
                   <pic:pic>
                     <pic:nvPicPr>
-                      <pic:cNvPr id="0" name="image8.png"/>
+                      <pic:cNvPr id="0" name="image5.png"/>
                       <pic:cNvPicPr preferRelativeResize="0"/>
                     </pic:nvPicPr>
                     <pic:blipFill>
@@ -1119,12 +1119,12 @@
             <wp:inline distB="114300" distT="114300" distL="114300" distR="114300">
               <wp:extent cx="2657475" cy="866775"/>
               <wp:effectExtent b="0" l="0" r="0" t="0"/>
-              <wp:docPr id="9" name="image2.png"/>
+              <wp:docPr id="9" name="image4.png"/>
               <a:graphic>
                 <a:graphicData uri="http://schemas.openxmlformats.org/drawingml/2006/picture">
                   <pic:pic>
                     <pic:nvPicPr>
-                      <pic:cNvPr id="0" name="image2.png"/>
+                      <pic:cNvPr id="0" name="image4.png"/>
                       <pic:cNvPicPr preferRelativeResize="0"/>
                     </pic:nvPicPr>
                     <pic:blipFill>
@@ -1194,12 +1194,12 @@
             <wp:inline distB="114300" distT="114300" distL="114300" distR="114300">
               <wp:extent cx="2695575" cy="809625"/>
               <wp:effectExtent b="0" l="0" r="0" t="0"/>
-              <wp:docPr id="3" name="image5.png"/>
+              <wp:docPr id="3" name="image3.png"/>
               <a:graphic>
                 <a:graphicData uri="http://schemas.openxmlformats.org/drawingml/2006/picture">
                   <pic:pic>
                     <pic:nvPicPr>
-                      <pic:cNvPr id="0" name="image5.png"/>
+                      <pic:cNvPr id="0" name="image3.png"/>
                       <pic:cNvPicPr preferRelativeResize="0"/>
                     </pic:nvPicPr>
                     <pic:blipFill>
@@ -1227,6 +1227,110 @@
           <w:rPr>
             <w:rtl w:val="0"/>
           </w:rPr>
+        </w:r>
+      </w:ins>
+    </w:p>
+    <w:p>
+      <w:pPr>
+        <w:numPr>
+          <w:ilvl w:val="0"/>
+          <w:numId w:val="3"/>
+        </w:numPr>
+        <w:ind w:left="720" w:hanging="360"/>
+        <w:rPr>
+          <w:ins w:author="Mafalda Sousa" w:id="1" w:date="2024-02-13T11:50:47Z"/>
+          <w:u w:val="none"/>
+        </w:rPr>
+      </w:pPr>
+      <w:ins w:author="Mafalda Sousa" w:id="1" w:date="2024-02-13T11:50:47Z">
+        <w:r>
+          <w:rPr>
+            <w:rtl w:val="0"/>
+          </w:rPr>
+          <w:t xml:space="preserve">How many houses were graded with the highest grade possible: 13</w:t>
+        </w:r>
+      </w:ins>
+    </w:p>
+    <w:p>
+      <w:pPr>
+        <w:numPr>
+          <w:ilvl w:val="0"/>
+          <w:numId w:val="3"/>
+        </w:numPr>
+        <w:ind w:left="720" w:hanging="360"/>
+        <w:rPr>
+          <w:ins w:author="Mafalda Sousa" w:id="1" w:date="2024-02-13T11:50:47Z"/>
+          <w:u w:val="none"/>
+        </w:rPr>
+      </w:pPr>
+      <w:ins w:author="Mafalda Sousa" w:id="1" w:date="2024-02-13T11:50:47Z">
+        <w:r>
+          <w:rPr>
+            <w:rtl w:val="0"/>
+          </w:rPr>
+          <w:t xml:space="preserve">What is the average price for the properties with the highest grade possible: '3710769'</w:t>
+        </w:r>
+      </w:ins>
+    </w:p>
+    <w:p>
+      <w:pPr>
+        <w:numPr>
+          <w:ilvl w:val="0"/>
+          <w:numId w:val="3"/>
+        </w:numPr>
+        <w:ind w:left="720" w:hanging="360"/>
+        <w:rPr>
+          <w:ins w:author="Mafalda Sousa" w:id="1" w:date="2024-02-13T11:50:47Z"/>
+          <w:u w:val="none"/>
+        </w:rPr>
+      </w:pPr>
+      <w:ins w:author="Mafalda Sousa" w:id="1" w:date="2024-02-13T11:50:47Z">
+        <w:r>
+          <w:rPr>
+            <w:rtl w:val="0"/>
+          </w:rPr>
+          <w:t xml:space="preserve">How many houses are there with the best condition possible: '1686'</w:t>
+        </w:r>
+      </w:ins>
+    </w:p>
+    <w:p>
+      <w:pPr>
+        <w:numPr>
+          <w:ilvl w:val="0"/>
+          <w:numId w:val="3"/>
+        </w:numPr>
+        <w:ind w:left="720" w:hanging="360"/>
+        <w:rPr>
+          <w:ins w:author="Mafalda Sousa" w:id="1" w:date="2024-02-13T11:50:47Z"/>
+        </w:rPr>
+      </w:pPr>
+      <w:ins w:author="Mafalda Sousa" w:id="1" w:date="2024-02-13T11:50:47Z">
+        <w:r>
+          <w:rPr>
+            <w:rtl w:val="0"/>
+          </w:rPr>
+          <w:t xml:space="preserve">What is the average price for the properties with the highest grade possible: '613274'</w:t>
+        </w:r>
+      </w:ins>
+    </w:p>
+    <w:p>
+      <w:pPr>
+        <w:numPr>
+          <w:ilvl w:val="0"/>
+          <w:numId w:val="3"/>
+        </w:numPr>
+        <w:ind w:left="720" w:hanging="360"/>
+        <w:rPr>
+          <w:ins w:author="Mafalda Sousa" w:id="1" w:date="2024-02-13T11:50:47Z"/>
+          <w:u w:val="none"/>
+        </w:rPr>
+      </w:pPr>
+      <w:ins w:author="Mafalda Sousa" w:id="1" w:date="2024-02-13T11:50:47Z">
+        <w:r>
+          <w:rPr>
+            <w:rtl w:val="0"/>
+          </w:rPr>
+          <w:t xml:space="preserve">How many properties have the highest grade and best condition possible: 0</w:t>
         </w:r>
       </w:ins>
     </w:p>

</xml_diff>

<commit_message>
Mafalda: Adding SQL questions
</commit_message>
<xml_diff>
--- a/Housing Prices - Conclusions.docx
+++ b/Housing Prices - Conclusions.docx
@@ -397,12 +397,12 @@
             <wp:inline distB="114300" distT="114300" distL="114300" distR="114300">
               <wp:extent cx="1409700" cy="714375"/>
               <wp:effectExtent b="0" l="0" r="0" t="0"/>
-              <wp:docPr id="1" name="image6.png"/>
+              <wp:docPr id="1" name="image1.png"/>
               <a:graphic>
                 <a:graphicData uri="http://schemas.openxmlformats.org/drawingml/2006/picture">
                   <pic:pic>
                     <pic:nvPicPr>
-                      <pic:cNvPr id="0" name="image6.png"/>
+                      <pic:cNvPr id="0" name="image1.png"/>
                       <pic:cNvPicPr preferRelativeResize="0"/>
                     </pic:nvPicPr>
                     <pic:blipFill>
@@ -494,12 +494,12 @@
             <wp:inline distB="114300" distT="114300" distL="114300" distR="114300">
               <wp:extent cx="755650" cy="1686451"/>
               <wp:effectExtent b="0" l="0" r="0" t="0"/>
-              <wp:docPr id="8" name="image7.png"/>
+              <wp:docPr id="8" name="image5.png"/>
               <a:graphic>
                 <a:graphicData uri="http://schemas.openxmlformats.org/drawingml/2006/picture">
                   <pic:pic>
                     <pic:nvPicPr>
-                      <pic:cNvPr id="0" name="image7.png"/>
+                      <pic:cNvPr id="0" name="image5.png"/>
                       <pic:cNvPicPr preferRelativeResize="0"/>
                     </pic:nvPicPr>
                     <pic:blipFill>
@@ -717,12 +717,12 @@
             <wp:inline distB="114300" distT="114300" distL="114300" distR="114300">
               <wp:extent cx="5731200" cy="254000"/>
               <wp:effectExtent b="0" l="0" r="0" t="0"/>
-              <wp:docPr id="2" name="image8.png"/>
+              <wp:docPr id="2" name="image3.png"/>
               <a:graphic>
                 <a:graphicData uri="http://schemas.openxmlformats.org/drawingml/2006/picture">
                   <pic:pic>
                     <pic:nvPicPr>
-                      <pic:cNvPr id="0" name="image8.png"/>
+                      <pic:cNvPr id="0" name="image3.png"/>
                       <pic:cNvPicPr preferRelativeResize="0"/>
                     </pic:nvPicPr>
                     <pic:blipFill>
@@ -836,12 +836,12 @@
             <wp:inline distB="114300" distT="114300" distL="114300" distR="114300">
               <wp:extent cx="5731200" cy="596900"/>
               <wp:effectExtent b="0" l="0" r="0" t="0"/>
-              <wp:docPr id="7" name="image9.png"/>
+              <wp:docPr id="7" name="image7.png"/>
               <a:graphic>
                 <a:graphicData uri="http://schemas.openxmlformats.org/drawingml/2006/picture">
                   <pic:pic>
                     <pic:nvPicPr>
-                      <pic:cNvPr id="0" name="image9.png"/>
+                      <pic:cNvPr id="0" name="image7.png"/>
                       <pic:cNvPicPr preferRelativeResize="0"/>
                     </pic:nvPicPr>
                     <pic:blipFill>
@@ -912,12 +912,12 @@
             <wp:inline distB="114300" distT="114300" distL="114300" distR="114300">
               <wp:extent cx="1371600" cy="581025"/>
               <wp:effectExtent b="0" l="0" r="0" t="0"/>
-              <wp:docPr id="4" name="image1.png"/>
+              <wp:docPr id="4" name="image8.png"/>
               <a:graphic>
                 <a:graphicData uri="http://schemas.openxmlformats.org/drawingml/2006/picture">
                   <pic:pic>
                     <pic:nvPicPr>
-                      <pic:cNvPr id="0" name="image1.png"/>
+                      <pic:cNvPr id="0" name="image8.png"/>
                       <pic:cNvPicPr preferRelativeResize="0"/>
                     </pic:nvPicPr>
                     <pic:blipFill>
@@ -967,12 +967,12 @@
             <wp:inline distB="114300" distT="114300" distL="114300" distR="114300">
               <wp:extent cx="1571625" cy="571500"/>
               <wp:effectExtent b="0" l="0" r="0" t="0"/>
-              <wp:docPr id="6" name="image2.png"/>
+              <wp:docPr id="6" name="image6.png"/>
               <a:graphic>
                 <a:graphicData uri="http://schemas.openxmlformats.org/drawingml/2006/picture">
                   <pic:pic>
                     <pic:nvPicPr>
-                      <pic:cNvPr id="0" name="image2.png"/>
+                      <pic:cNvPr id="0" name="image6.png"/>
                       <pic:cNvPicPr preferRelativeResize="0"/>
                     </pic:nvPicPr>
                     <pic:blipFill>
@@ -1043,12 +1043,12 @@
             <wp:inline distB="114300" distT="114300" distL="114300" distR="114300">
               <wp:extent cx="1381125" cy="542925"/>
               <wp:effectExtent b="0" l="0" r="0" t="0"/>
-              <wp:docPr id="5" name="image5.png"/>
+              <wp:docPr id="5" name="image9.png"/>
               <a:graphic>
                 <a:graphicData uri="http://schemas.openxmlformats.org/drawingml/2006/picture">
                   <pic:pic>
                     <pic:nvPicPr>
-                      <pic:cNvPr id="0" name="image5.png"/>
+                      <pic:cNvPr id="0" name="image9.png"/>
                       <pic:cNvPicPr preferRelativeResize="0"/>
                     </pic:nvPicPr>
                     <pic:blipFill>
@@ -1194,12 +1194,12 @@
             <wp:inline distB="114300" distT="114300" distL="114300" distR="114300">
               <wp:extent cx="2695575" cy="809625"/>
               <wp:effectExtent b="0" l="0" r="0" t="0"/>
-              <wp:docPr id="3" name="image3.png"/>
+              <wp:docPr id="3" name="image2.png"/>
               <a:graphic>
                 <a:graphicData uri="http://schemas.openxmlformats.org/drawingml/2006/picture">
                   <pic:pic>
                     <pic:nvPicPr>
-                      <pic:cNvPr id="0" name="image3.png"/>
+                      <pic:cNvPr id="0" name="image2.png"/>
                       <pic:cNvPicPr preferRelativeResize="0"/>
                     </pic:nvPicPr>
                     <pic:blipFill>
@@ -1309,7 +1309,70 @@
           <w:rPr>
             <w:rtl w:val="0"/>
           </w:rPr>
-          <w:t xml:space="preserve">What is the average price for the properties with the highest grade possible: '613274'</w:t>
+          <w:t xml:space="preserve">What is the average price for the properties with the best condition possible: '613274'</w:t>
+        </w:r>
+      </w:ins>
+    </w:p>
+    <w:p>
+      <w:pPr>
+        <w:numPr>
+          <w:ilvl w:val="0"/>
+          <w:numId w:val="3"/>
+        </w:numPr>
+        <w:ind w:left="720" w:hanging="360"/>
+        <w:rPr>
+          <w:ins w:author="Mafalda Sousa" w:id="1" w:date="2024-02-13T11:50:47Z"/>
+          <w:u w:val="none"/>
+        </w:rPr>
+      </w:pPr>
+      <w:ins w:author="Mafalda Sousa" w:id="1" w:date="2024-02-13T11:50:47Z">
+        <w:r>
+          <w:rPr>
+            <w:rtl w:val="0"/>
+          </w:rPr>
+          <w:t xml:space="preserve">How many properties have the lowest grading: 0</w:t>
+        </w:r>
+      </w:ins>
+    </w:p>
+    <w:p>
+      <w:pPr>
+        <w:numPr>
+          <w:ilvl w:val="0"/>
+          <w:numId w:val="3"/>
+        </w:numPr>
+        <w:ind w:left="720" w:hanging="360"/>
+        <w:rPr>
+          <w:ins w:author="Mafalda Sousa" w:id="1" w:date="2024-02-13T11:50:47Z"/>
+          <w:u w:val="none"/>
+        </w:rPr>
+      </w:pPr>
+      <w:ins w:author="Mafalda Sousa" w:id="1" w:date="2024-02-13T11:50:47Z">
+        <w:r>
+          <w:rPr>
+            <w:rtl w:val="0"/>
+          </w:rPr>
+          <w:t xml:space="preserve">How many houses are there with the worst condition possible: 28</w:t>
+        </w:r>
+      </w:ins>
+    </w:p>
+    <w:p>
+      <w:pPr>
+        <w:numPr>
+          <w:ilvl w:val="0"/>
+          <w:numId w:val="3"/>
+        </w:numPr>
+        <w:ind w:left="720" w:hanging="360"/>
+        <w:rPr>
+          <w:ins w:author="Mafalda Sousa" w:id="1" w:date="2024-02-13T11:50:47Z"/>
+          <w:u w:val="none"/>
+        </w:rPr>
+      </w:pPr>
+      <w:ins w:author="Mafalda Sousa" w:id="1" w:date="2024-02-13T11:50:47Z">
+        <w:r>
+          <w:rPr>
+            <w:rtl w:val="0"/>
+          </w:rPr>
+          <w:t xml:space="preserve">What is the average price for the properties with the worst condition possible: '349480'</w:t>
         </w:r>
       </w:ins>
     </w:p>

</xml_diff>